<commit_message>
using lazy load and a service
</commit_message>
<xml_diff>
--- a/bases de angular.docx
+++ b/bases de angular.docx
@@ -445,9 +445,12 @@
       </w:r>
       <w:proofErr w:type="spellStart"/>
       <w:r>
-        <w:t>router.</w:t>
-      </w:r>
-      <w:proofErr w:type="spellEnd"/>
+        <w:t>router</w:t>
+      </w:r>
+      <w:proofErr w:type="spellEnd"/>
+      <w:r>
+        <w:t>.</w:t>
+      </w:r>
       <w:r>
         <w:br/>
         <w:t xml:space="preserve">Esta contiene un arreglo de objetos que son las rutas, con el </w:t>
@@ -1352,13 +1355,10 @@
         </w:drawing>
       </w:r>
     </w:p>
-    <w:p>
-      <w:bookmarkStart w:id="0" w:name="_GoBack"/>
-      <w:bookmarkEnd w:id="0"/>
-    </w:p>
     <w:p/>
     <w:p/>
     <w:p/>
+    <w:p/>
     <w:p>
       <w:r>
         <w:br w:type="page"/>
@@ -1385,12 +1385,1130 @@
       <w:proofErr w:type="spellEnd"/>
     </w:p>
     <w:p>
+      <w:r>
+        <w:t>Creando un nuevo componente que v</w:t>
+      </w:r>
+      <w:r>
+        <w:t>a a cargar de esta nueva manera.</w:t>
+      </w:r>
+    </w:p>
+    <w:p>
+      <w:r>
+        <w:t xml:space="preserve">Se crea una carpeta posts dentro de </w:t>
+      </w:r>
+      <w:proofErr w:type="spellStart"/>
+      <w:r>
+        <w:t>pages</w:t>
+      </w:r>
+      <w:proofErr w:type="spellEnd"/>
+      <w:r>
+        <w:t xml:space="preserve"> y dentro un </w:t>
+      </w:r>
+      <w:proofErr w:type="spellStart"/>
+      <w:r>
+        <w:t>modulo</w:t>
+      </w:r>
+      <w:proofErr w:type="spellEnd"/>
+      <w:r>
+        <w:t xml:space="preserve"> y un </w:t>
+      </w:r>
+      <w:proofErr w:type="spellStart"/>
+      <w:r>
+        <w:t>modulo</w:t>
+      </w:r>
+      <w:proofErr w:type="spellEnd"/>
+      <w:r>
+        <w:t xml:space="preserve"> de rutas.</w:t>
+      </w:r>
+      <w:r>
+        <w:br/>
+        <w:t xml:space="preserve">(se agrega el parámetro </w:t>
+      </w:r>
+      <w:proofErr w:type="spellStart"/>
+      <w:r>
+        <w:t>routing</w:t>
+      </w:r>
+      <w:proofErr w:type="spellEnd"/>
+      <w:r>
+        <w:t xml:space="preserve"> para que se agregue un archivo de configuración de rutas).</w:t>
+      </w:r>
+    </w:p>
+    <w:p>
+      <w:r>
+        <w:rPr>
+          <w:noProof/>
+        </w:rPr>
+        <w:drawing>
+          <wp:inline distT="0" distB="0" distL="0" distR="0" wp14:anchorId="685599F3" wp14:editId="1ACA8AAD">
+            <wp:extent cx="2270760" cy="186638"/>
+            <wp:effectExtent l="0" t="0" r="0" b="4445"/>
+            <wp:docPr id="20" name="Picture 20"/>
+            <wp:cNvGraphicFramePr>
+              <a:graphicFrameLocks xmlns:a="http://schemas.openxmlformats.org/drawingml/2006/main" noChangeAspect="1"/>
+            </wp:cNvGraphicFramePr>
+            <a:graphic xmlns:a="http://schemas.openxmlformats.org/drawingml/2006/main">
+              <a:graphicData uri="http://schemas.openxmlformats.org/drawingml/2006/picture">
+                <pic:pic xmlns:pic="http://schemas.openxmlformats.org/drawingml/2006/picture">
+                  <pic:nvPicPr>
+                    <pic:cNvPr id="1" name=""/>
+                    <pic:cNvPicPr/>
+                  </pic:nvPicPr>
+                  <pic:blipFill>
+                    <a:blip r:embed="rId19"/>
+                    <a:stretch>
+                      <a:fillRect/>
+                    </a:stretch>
+                  </pic:blipFill>
+                  <pic:spPr>
+                    <a:xfrm>
+                      <a:off x="0" y="0"/>
+                      <a:ext cx="2476801" cy="203573"/>
+                    </a:xfrm>
+                    <a:prstGeom prst="rect">
+                      <a:avLst/>
+                    </a:prstGeom>
+                  </pic:spPr>
+                </pic:pic>
+              </a:graphicData>
+            </a:graphic>
+          </wp:inline>
+        </w:drawing>
+      </w:r>
+    </w:p>
+    <w:p>
+      <w:r>
+        <w:rPr>
+          <w:noProof/>
+        </w:rPr>
+        <w:drawing>
+          <wp:inline distT="0" distB="0" distL="0" distR="0" wp14:anchorId="74BCA5E9" wp14:editId="05D998D9">
+            <wp:extent cx="1859280" cy="663508"/>
+            <wp:effectExtent l="0" t="0" r="7620" b="3810"/>
+            <wp:docPr id="21" name="Picture 21"/>
+            <wp:cNvGraphicFramePr>
+              <a:graphicFrameLocks xmlns:a="http://schemas.openxmlformats.org/drawingml/2006/main" noChangeAspect="1"/>
+            </wp:cNvGraphicFramePr>
+            <a:graphic xmlns:a="http://schemas.openxmlformats.org/drawingml/2006/main">
+              <a:graphicData uri="http://schemas.openxmlformats.org/drawingml/2006/picture">
+                <pic:pic xmlns:pic="http://schemas.openxmlformats.org/drawingml/2006/picture">
+                  <pic:nvPicPr>
+                    <pic:cNvPr id="1" name=""/>
+                    <pic:cNvPicPr/>
+                  </pic:nvPicPr>
+                  <pic:blipFill>
+                    <a:blip r:embed="rId20"/>
+                    <a:stretch>
+                      <a:fillRect/>
+                    </a:stretch>
+                  </pic:blipFill>
+                  <pic:spPr>
+                    <a:xfrm>
+                      <a:off x="0" y="0"/>
+                      <a:ext cx="1879591" cy="670756"/>
+                    </a:xfrm>
+                    <a:prstGeom prst="rect">
+                      <a:avLst/>
+                    </a:prstGeom>
+                  </pic:spPr>
+                </pic:pic>
+              </a:graphicData>
+            </a:graphic>
+          </wp:inline>
+        </w:drawing>
+      </w:r>
+    </w:p>
+    <w:p>
+      <w:r>
+        <w:t>Ahora dentro de posts se crea un componente post</w:t>
+      </w:r>
+    </w:p>
+    <w:p>
+      <w:r>
+        <w:rPr>
+          <w:noProof/>
+        </w:rPr>
+        <w:drawing>
+          <wp:inline distT="0" distB="0" distL="0" distR="0" wp14:anchorId="4085C6E0" wp14:editId="50277FF8">
+            <wp:extent cx="1676400" cy="213360"/>
+            <wp:effectExtent l="0" t="0" r="0" b="0"/>
+            <wp:docPr id="22" name="Picture 22"/>
+            <wp:cNvGraphicFramePr>
+              <a:graphicFrameLocks xmlns:a="http://schemas.openxmlformats.org/drawingml/2006/main" noChangeAspect="1"/>
+            </wp:cNvGraphicFramePr>
+            <a:graphic xmlns:a="http://schemas.openxmlformats.org/drawingml/2006/main">
+              <a:graphicData uri="http://schemas.openxmlformats.org/drawingml/2006/picture">
+                <pic:pic xmlns:pic="http://schemas.openxmlformats.org/drawingml/2006/picture">
+                  <pic:nvPicPr>
+                    <pic:cNvPr id="1" name=""/>
+                    <pic:cNvPicPr/>
+                  </pic:nvPicPr>
+                  <pic:blipFill>
+                    <a:blip r:embed="rId21"/>
+                    <a:stretch>
+                      <a:fillRect/>
+                    </a:stretch>
+                  </pic:blipFill>
+                  <pic:spPr>
+                    <a:xfrm>
+                      <a:off x="0" y="0"/>
+                      <a:ext cx="1713297" cy="218056"/>
+                    </a:xfrm>
+                    <a:prstGeom prst="rect">
+                      <a:avLst/>
+                    </a:prstGeom>
+                  </pic:spPr>
+                </pic:pic>
+              </a:graphicData>
+            </a:graphic>
+          </wp:inline>
+        </w:drawing>
+      </w:r>
+    </w:p>
+    <w:p>
+      <w:r>
+        <w:rPr>
+          <w:noProof/>
+        </w:rPr>
+        <w:drawing>
+          <wp:inline distT="0" distB="0" distL="0" distR="0" wp14:anchorId="7D3811AF" wp14:editId="50396845">
+            <wp:extent cx="1874520" cy="1363287"/>
+            <wp:effectExtent l="0" t="0" r="0" b="8890"/>
+            <wp:docPr id="23" name="Picture 23"/>
+            <wp:cNvGraphicFramePr>
+              <a:graphicFrameLocks xmlns:a="http://schemas.openxmlformats.org/drawingml/2006/main" noChangeAspect="1"/>
+            </wp:cNvGraphicFramePr>
+            <a:graphic xmlns:a="http://schemas.openxmlformats.org/drawingml/2006/main">
+              <a:graphicData uri="http://schemas.openxmlformats.org/drawingml/2006/picture">
+                <pic:pic xmlns:pic="http://schemas.openxmlformats.org/drawingml/2006/picture">
+                  <pic:nvPicPr>
+                    <pic:cNvPr id="1" name=""/>
+                    <pic:cNvPicPr/>
+                  </pic:nvPicPr>
+                  <pic:blipFill>
+                    <a:blip r:embed="rId22"/>
+                    <a:stretch>
+                      <a:fillRect/>
+                    </a:stretch>
+                  </pic:blipFill>
+                  <pic:spPr>
+                    <a:xfrm>
+                      <a:off x="0" y="0"/>
+                      <a:ext cx="1885653" cy="1371383"/>
+                    </a:xfrm>
+                    <a:prstGeom prst="rect">
+                      <a:avLst/>
+                    </a:prstGeom>
+                  </pic:spPr>
+                </pic:pic>
+              </a:graphicData>
+            </a:graphic>
+          </wp:inline>
+        </w:drawing>
+      </w:r>
+    </w:p>
+    <w:p/>
+    <w:p>
+      <w:r>
+        <w:t>Ahora tenemos creado el componente de posts.</w:t>
+      </w:r>
+    </w:p>
+    <w:p>
+      <w:r>
+        <w:t>En el archivo posts-</w:t>
+      </w:r>
+      <w:proofErr w:type="spellStart"/>
+      <w:proofErr w:type="gramStart"/>
+      <w:r>
+        <w:t>routing.module</w:t>
+      </w:r>
+      <w:proofErr w:type="spellEnd"/>
+      <w:proofErr w:type="gramEnd"/>
+      <w:r>
+        <w:t xml:space="preserve"> creamos las rutas hijas que tendrá este componente.</w:t>
+      </w:r>
+      <w:r>
+        <w:br/>
+        <w:t xml:space="preserve">Dejando en banco el </w:t>
+      </w:r>
+      <w:proofErr w:type="spellStart"/>
+      <w:r>
+        <w:t>path</w:t>
+      </w:r>
+      <w:proofErr w:type="spellEnd"/>
+      <w:r>
+        <w:t xml:space="preserve"> que luego será llenado en el archivo de app-</w:t>
+      </w:r>
+      <w:proofErr w:type="spellStart"/>
+      <w:r>
+        <w:t>routing.module</w:t>
+      </w:r>
+      <w:proofErr w:type="spellEnd"/>
+    </w:p>
+    <w:p>
+      <w:r>
+        <w:rPr>
+          <w:noProof/>
+        </w:rPr>
+        <w:drawing>
+          <wp:inline distT="0" distB="0" distL="0" distR="0" wp14:anchorId="782A6000" wp14:editId="04534522">
+            <wp:extent cx="2263140" cy="982392"/>
+            <wp:effectExtent l="0" t="0" r="3810" b="8255"/>
+            <wp:docPr id="27" name="Picture 27"/>
+            <wp:cNvGraphicFramePr>
+              <a:graphicFrameLocks xmlns:a="http://schemas.openxmlformats.org/drawingml/2006/main" noChangeAspect="1"/>
+            </wp:cNvGraphicFramePr>
+            <a:graphic xmlns:a="http://schemas.openxmlformats.org/drawingml/2006/main">
+              <a:graphicData uri="http://schemas.openxmlformats.org/drawingml/2006/picture">
+                <pic:pic xmlns:pic="http://schemas.openxmlformats.org/drawingml/2006/picture">
+                  <pic:nvPicPr>
+                    <pic:cNvPr id="1" name=""/>
+                    <pic:cNvPicPr/>
+                  </pic:nvPicPr>
+                  <pic:blipFill>
+                    <a:blip r:embed="rId23"/>
+                    <a:stretch>
+                      <a:fillRect/>
+                    </a:stretch>
+                  </pic:blipFill>
+                  <pic:spPr>
+                    <a:xfrm>
+                      <a:off x="0" y="0"/>
+                      <a:ext cx="2268068" cy="984531"/>
+                    </a:xfrm>
+                    <a:prstGeom prst="rect">
+                      <a:avLst/>
+                    </a:prstGeom>
+                  </pic:spPr>
+                </pic:pic>
+              </a:graphicData>
+            </a:graphic>
+          </wp:inline>
+        </w:drawing>
+      </w:r>
+    </w:p>
+    <w:p>
+      <w:r>
+        <w:t xml:space="preserve">Modificamos </w:t>
+      </w:r>
+      <w:proofErr w:type="gramStart"/>
+      <w:r>
+        <w:t>el app</w:t>
+      </w:r>
+      <w:proofErr w:type="gramEnd"/>
+      <w:r>
+        <w:t xml:space="preserve"> </w:t>
+      </w:r>
+      <w:proofErr w:type="spellStart"/>
+      <w:r>
+        <w:t>routing</w:t>
+      </w:r>
+      <w:proofErr w:type="spellEnd"/>
+      <w:r>
+        <w:t xml:space="preserve"> module que teníamos originalmente para añadirle el post</w:t>
+      </w:r>
+      <w:r>
+        <w:br/>
+        <w:t xml:space="preserve">Utilizando un formato diferente con el atributo </w:t>
+      </w:r>
+      <w:proofErr w:type="spellStart"/>
+      <w:r>
+        <w:t>loadChildren</w:t>
+      </w:r>
+      <w:proofErr w:type="spellEnd"/>
+      <w:r>
+        <w:t>.</w:t>
+      </w:r>
+      <w:r>
+        <w:br/>
+        <w:t xml:space="preserve">utilizando el </w:t>
+      </w:r>
+      <w:proofErr w:type="spellStart"/>
+      <w:r>
+        <w:t>pathy</w:t>
+      </w:r>
+      <w:proofErr w:type="spellEnd"/>
+      <w:r>
+        <w:t xml:space="preserve"> llegando al archivo </w:t>
+      </w:r>
+      <w:proofErr w:type="spellStart"/>
+      <w:r>
+        <w:t>postmodule</w:t>
+      </w:r>
+      <w:proofErr w:type="spellEnd"/>
+      <w:r>
+        <w:t>, y añadiendo el carácter # para referirse al modulo a importar que contiene las rutas hijas que se utilizaran.</w:t>
+      </w:r>
+    </w:p>
+    <w:p>
+      <w:r>
+        <w:rPr>
+          <w:noProof/>
+        </w:rPr>
+        <w:drawing>
+          <wp:inline distT="0" distB="0" distL="0" distR="0" wp14:anchorId="775C9AD2" wp14:editId="645CB402">
+            <wp:extent cx="4168140" cy="717408"/>
+            <wp:effectExtent l="0" t="0" r="3810" b="6985"/>
+            <wp:docPr id="24" name="Picture 24"/>
+            <wp:cNvGraphicFramePr>
+              <a:graphicFrameLocks xmlns:a="http://schemas.openxmlformats.org/drawingml/2006/main" noChangeAspect="1"/>
+            </wp:cNvGraphicFramePr>
+            <a:graphic xmlns:a="http://schemas.openxmlformats.org/drawingml/2006/main">
+              <a:graphicData uri="http://schemas.openxmlformats.org/drawingml/2006/picture">
+                <pic:pic xmlns:pic="http://schemas.openxmlformats.org/drawingml/2006/picture">
+                  <pic:nvPicPr>
+                    <pic:cNvPr id="1" name=""/>
+                    <pic:cNvPicPr/>
+                  </pic:nvPicPr>
+                  <pic:blipFill>
+                    <a:blip r:embed="rId24"/>
+                    <a:stretch>
+                      <a:fillRect/>
+                    </a:stretch>
+                  </pic:blipFill>
+                  <pic:spPr>
+                    <a:xfrm>
+                      <a:off x="0" y="0"/>
+                      <a:ext cx="4212076" cy="724970"/>
+                    </a:xfrm>
+                    <a:prstGeom prst="rect">
+                      <a:avLst/>
+                    </a:prstGeom>
+                  </pic:spPr>
+                </pic:pic>
+              </a:graphicData>
+            </a:graphic>
+          </wp:inline>
+        </w:drawing>
+      </w:r>
+    </w:p>
+    <w:p>
+      <w:r>
+        <w:lastRenderedPageBreak/>
+        <w:t xml:space="preserve">Para que se muestre en la pagina debemos agregarla al arreglo de </w:t>
+      </w:r>
+      <w:proofErr w:type="spellStart"/>
+      <w:r>
+        <w:t>menu</w:t>
+      </w:r>
+      <w:proofErr w:type="spellEnd"/>
+      <w:r>
+        <w:t xml:space="preserve"> con su </w:t>
+      </w:r>
+      <w:proofErr w:type="spellStart"/>
+      <w:r>
+        <w:t>path</w:t>
+      </w:r>
+      <w:proofErr w:type="spellEnd"/>
+      <w:r>
+        <w:t>.</w:t>
+      </w:r>
+    </w:p>
+    <w:p>
+      <w:r>
+        <w:rPr>
+          <w:noProof/>
+        </w:rPr>
+        <w:drawing>
+          <wp:inline distT="0" distB="0" distL="0" distR="0" wp14:anchorId="74A0BA06" wp14:editId="5A62DC44">
+            <wp:extent cx="1104900" cy="633145"/>
+            <wp:effectExtent l="0" t="0" r="0" b="0"/>
+            <wp:docPr id="25" name="Picture 25"/>
+            <wp:cNvGraphicFramePr>
+              <a:graphicFrameLocks xmlns:a="http://schemas.openxmlformats.org/drawingml/2006/main" noChangeAspect="1"/>
+            </wp:cNvGraphicFramePr>
+            <a:graphic xmlns:a="http://schemas.openxmlformats.org/drawingml/2006/main">
+              <a:graphicData uri="http://schemas.openxmlformats.org/drawingml/2006/picture">
+                <pic:pic xmlns:pic="http://schemas.openxmlformats.org/drawingml/2006/picture">
+                  <pic:nvPicPr>
+                    <pic:cNvPr id="1" name=""/>
+                    <pic:cNvPicPr/>
+                  </pic:nvPicPr>
+                  <pic:blipFill>
+                    <a:blip r:embed="rId25"/>
+                    <a:stretch>
+                      <a:fillRect/>
+                    </a:stretch>
+                  </pic:blipFill>
+                  <pic:spPr>
+                    <a:xfrm>
+                      <a:off x="0" y="0"/>
+                      <a:ext cx="1118059" cy="640686"/>
+                    </a:xfrm>
+                    <a:prstGeom prst="rect">
+                      <a:avLst/>
+                    </a:prstGeom>
+                  </pic:spPr>
+                </pic:pic>
+              </a:graphicData>
+            </a:graphic>
+          </wp:inline>
+        </w:drawing>
+      </w:r>
+    </w:p>
+    <w:p>
+      <w:r>
+        <w:rPr>
+          <w:noProof/>
+        </w:rPr>
+        <w:drawing>
+          <wp:inline distT="0" distB="0" distL="0" distR="0" wp14:anchorId="20DA7F26" wp14:editId="7A42CCD0">
+            <wp:extent cx="739140" cy="1514871"/>
+            <wp:effectExtent l="0" t="0" r="3810" b="9525"/>
+            <wp:docPr id="26" name="Picture 26"/>
+            <wp:cNvGraphicFramePr>
+              <a:graphicFrameLocks xmlns:a="http://schemas.openxmlformats.org/drawingml/2006/main" noChangeAspect="1"/>
+            </wp:cNvGraphicFramePr>
+            <a:graphic xmlns:a="http://schemas.openxmlformats.org/drawingml/2006/main">
+              <a:graphicData uri="http://schemas.openxmlformats.org/drawingml/2006/picture">
+                <pic:pic xmlns:pic="http://schemas.openxmlformats.org/drawingml/2006/picture">
+                  <pic:nvPicPr>
+                    <pic:cNvPr id="1" name=""/>
+                    <pic:cNvPicPr/>
+                  </pic:nvPicPr>
+                  <pic:blipFill>
+                    <a:blip r:embed="rId26"/>
+                    <a:stretch>
+                      <a:fillRect/>
+                    </a:stretch>
+                  </pic:blipFill>
+                  <pic:spPr>
+                    <a:xfrm>
+                      <a:off x="0" y="0"/>
+                      <a:ext cx="742396" cy="1521544"/>
+                    </a:xfrm>
+                    <a:prstGeom prst="rect">
+                      <a:avLst/>
+                    </a:prstGeom>
+                  </pic:spPr>
+                </pic:pic>
+              </a:graphicData>
+            </a:graphic>
+          </wp:inline>
+        </w:drawing>
+      </w:r>
+    </w:p>
+    <w:p>
+      <w:r>
+        <w:t xml:space="preserve">Ahora, La diferencia en usar </w:t>
+      </w:r>
+      <w:proofErr w:type="spellStart"/>
+      <w:r>
+        <w:t>lazy</w:t>
+      </w:r>
+      <w:proofErr w:type="spellEnd"/>
+      <w:r>
+        <w:t xml:space="preserve"> load, es que si no se ha seleccionado la función o el lugar donde se debe abrir esa pestaña o componente, esta no se va a cargar cuando se carguen los demás componentes del </w:t>
+      </w:r>
+      <w:proofErr w:type="spellStart"/>
+      <w:proofErr w:type="gramStart"/>
+      <w:r>
+        <w:t>app.module</w:t>
+      </w:r>
+      <w:proofErr w:type="spellEnd"/>
+      <w:proofErr w:type="gramEnd"/>
+      <w:r>
+        <w:t>.</w:t>
+      </w:r>
+      <w:r>
+        <w:br/>
+        <w:t xml:space="preserve">Al seleccionar la pestaña de posts se descarga el componente </w:t>
+      </w:r>
+    </w:p>
+    <w:p>
+      <w:r>
+        <w:rPr>
+          <w:noProof/>
+        </w:rPr>
+        <w:drawing>
+          <wp:inline distT="0" distB="0" distL="0" distR="0" wp14:anchorId="3A45F629" wp14:editId="703B2167">
+            <wp:extent cx="3550920" cy="384450"/>
+            <wp:effectExtent l="0" t="0" r="0" b="0"/>
+            <wp:docPr id="28" name="Picture 28"/>
+            <wp:cNvGraphicFramePr>
+              <a:graphicFrameLocks xmlns:a="http://schemas.openxmlformats.org/drawingml/2006/main" noChangeAspect="1"/>
+            </wp:cNvGraphicFramePr>
+            <a:graphic xmlns:a="http://schemas.openxmlformats.org/drawingml/2006/main">
+              <a:graphicData uri="http://schemas.openxmlformats.org/drawingml/2006/picture">
+                <pic:pic xmlns:pic="http://schemas.openxmlformats.org/drawingml/2006/picture">
+                  <pic:nvPicPr>
+                    <pic:cNvPr id="1" name=""/>
+                    <pic:cNvPicPr/>
+                  </pic:nvPicPr>
+                  <pic:blipFill>
+                    <a:blip r:embed="rId27"/>
+                    <a:stretch>
+                      <a:fillRect/>
+                    </a:stretch>
+                  </pic:blipFill>
+                  <pic:spPr>
+                    <a:xfrm>
+                      <a:off x="0" y="0"/>
+                      <a:ext cx="3630890" cy="393108"/>
+                    </a:xfrm>
+                    <a:prstGeom prst="rect">
+                      <a:avLst/>
+                    </a:prstGeom>
+                  </pic:spPr>
+                </pic:pic>
+              </a:graphicData>
+            </a:graphic>
+          </wp:inline>
+        </w:drawing>
+      </w:r>
+    </w:p>
+    <w:p/>
+    <w:p>
+      <w:r>
+        <w:br w:type="page"/>
+      </w:r>
+    </w:p>
+    <w:p>
       <w:pPr>
         <w:rPr>
-          <w:lang w:val="en-US"/>
+          <w:b/>
         </w:rPr>
       </w:pPr>
-    </w:p>
+      <w:r>
+        <w:rPr>
+          <w:b/>
+          <w:sz w:val="32"/>
+          <w:szCs w:val="32"/>
+        </w:rPr>
+        <w:lastRenderedPageBreak/>
+        <w:t>Servicios y data externa</w:t>
+      </w:r>
+    </w:p>
+    <w:p>
+      <w:r>
+        <w:t xml:space="preserve">En el </w:t>
+      </w:r>
+      <w:proofErr w:type="spellStart"/>
+      <w:r>
+        <w:t>html</w:t>
+      </w:r>
+      <w:proofErr w:type="spellEnd"/>
+      <w:r>
+        <w:t xml:space="preserve"> de posts creamos una lista ordenada con las clases de </w:t>
+      </w:r>
+      <w:r>
+        <w:t>Bootstrap</w:t>
+      </w:r>
+    </w:p>
+    <w:p/>
+    <w:p>
+      <w:r>
+        <w:t xml:space="preserve">Utilizando el </w:t>
+      </w:r>
+      <w:proofErr w:type="spellStart"/>
+      <w:r>
+        <w:t>mock</w:t>
+      </w:r>
+      <w:proofErr w:type="spellEnd"/>
+      <w:r>
+        <w:t xml:space="preserve"> de posts que viene en el curso se agrega al proyecto para poder iterar los posts en el </w:t>
+      </w:r>
+      <w:proofErr w:type="spellStart"/>
+      <w:r>
+        <w:t>html</w:t>
+      </w:r>
+      <w:proofErr w:type="spellEnd"/>
+      <w:r>
+        <w:t>.</w:t>
+      </w:r>
+    </w:p>
+    <w:p>
+      <w:r>
+        <w:t xml:space="preserve">Necesitaremos un </w:t>
+      </w:r>
+      <w:proofErr w:type="spellStart"/>
+      <w:r>
+        <w:t>service</w:t>
+      </w:r>
+      <w:proofErr w:type="spellEnd"/>
+      <w:r>
+        <w:t xml:space="preserve"> para utilizar angular de la manera correcta </w:t>
+      </w:r>
+      <w:proofErr w:type="gramStart"/>
+      <w:r>
+        <w:t>en relación a</w:t>
+      </w:r>
+      <w:proofErr w:type="gramEnd"/>
+      <w:r>
+        <w:t xml:space="preserve"> recuperar datos externos.</w:t>
+      </w:r>
+      <w:r>
+        <w:br/>
+        <w:t>Creamos el servicio</w:t>
+      </w:r>
+      <w:r>
+        <w:br/>
+      </w:r>
+      <w:r>
+        <w:rPr>
+          <w:noProof/>
+        </w:rPr>
+        <w:drawing>
+          <wp:inline distT="0" distB="0" distL="0" distR="0" wp14:anchorId="711C82D2" wp14:editId="4DB616C8">
+            <wp:extent cx="1722120" cy="138749"/>
+            <wp:effectExtent l="0" t="0" r="0" b="0"/>
+            <wp:docPr id="29" name="Picture 29"/>
+            <wp:cNvGraphicFramePr>
+              <a:graphicFrameLocks xmlns:a="http://schemas.openxmlformats.org/drawingml/2006/main" noChangeAspect="1"/>
+            </wp:cNvGraphicFramePr>
+            <a:graphic xmlns:a="http://schemas.openxmlformats.org/drawingml/2006/main">
+              <a:graphicData uri="http://schemas.openxmlformats.org/drawingml/2006/picture">
+                <pic:pic xmlns:pic="http://schemas.openxmlformats.org/drawingml/2006/picture">
+                  <pic:nvPicPr>
+                    <pic:cNvPr id="1" name=""/>
+                    <pic:cNvPicPr/>
+                  </pic:nvPicPr>
+                  <pic:blipFill>
+                    <a:blip r:embed="rId28"/>
+                    <a:stretch>
+                      <a:fillRect/>
+                    </a:stretch>
+                  </pic:blipFill>
+                  <pic:spPr>
+                    <a:xfrm>
+                      <a:off x="0" y="0"/>
+                      <a:ext cx="1783886" cy="143725"/>
+                    </a:xfrm>
+                    <a:prstGeom prst="rect">
+                      <a:avLst/>
+                    </a:prstGeom>
+                  </pic:spPr>
+                </pic:pic>
+              </a:graphicData>
+            </a:graphic>
+          </wp:inline>
+        </w:drawing>
+      </w:r>
+    </w:p>
+    <w:p>
+      <w:r>
+        <w:t xml:space="preserve">Se genera el servicio y vemos que tiene la propiedad </w:t>
+      </w:r>
+      <w:proofErr w:type="spellStart"/>
+      <w:r>
+        <w:t>injectable</w:t>
+      </w:r>
+      <w:proofErr w:type="spellEnd"/>
+      <w:r>
+        <w:t xml:space="preserve">, </w:t>
+      </w:r>
+      <w:proofErr w:type="spellStart"/>
+      <w:proofErr w:type="gramStart"/>
+      <w:r>
+        <w:t>providedIn</w:t>
+      </w:r>
+      <w:proofErr w:type="spellEnd"/>
+      <w:r>
+        <w:t xml:space="preserve"> :</w:t>
+      </w:r>
+      <w:proofErr w:type="gramEnd"/>
+      <w:r>
+        <w:t xml:space="preserve"> </w:t>
+      </w:r>
+      <w:proofErr w:type="spellStart"/>
+      <w:r>
+        <w:t>root</w:t>
+      </w:r>
+      <w:proofErr w:type="spellEnd"/>
+      <w:r>
+        <w:t xml:space="preserve">. Esto significa que va a estar disponible en toda la aplicación globalmente y no va a estar importado en un </w:t>
+      </w:r>
+      <w:proofErr w:type="spellStart"/>
+      <w:r>
+        <w:t>modulo</w:t>
+      </w:r>
+      <w:proofErr w:type="spellEnd"/>
+      <w:r>
+        <w:t>.</w:t>
+      </w:r>
+    </w:p>
+    <w:p>
+      <w:r>
+        <w:rPr>
+          <w:noProof/>
+        </w:rPr>
+        <w:drawing>
+          <wp:inline distT="0" distB="0" distL="0" distR="0" wp14:anchorId="79FBB046" wp14:editId="591659FC">
+            <wp:extent cx="2186940" cy="1373552"/>
+            <wp:effectExtent l="0" t="0" r="3810" b="0"/>
+            <wp:docPr id="30" name="Picture 30"/>
+            <wp:cNvGraphicFramePr>
+              <a:graphicFrameLocks xmlns:a="http://schemas.openxmlformats.org/drawingml/2006/main" noChangeAspect="1"/>
+            </wp:cNvGraphicFramePr>
+            <a:graphic xmlns:a="http://schemas.openxmlformats.org/drawingml/2006/main">
+              <a:graphicData uri="http://schemas.openxmlformats.org/drawingml/2006/picture">
+                <pic:pic xmlns:pic="http://schemas.openxmlformats.org/drawingml/2006/picture">
+                  <pic:nvPicPr>
+                    <pic:cNvPr id="1" name=""/>
+                    <pic:cNvPicPr/>
+                  </pic:nvPicPr>
+                  <pic:blipFill>
+                    <a:blip r:embed="rId29"/>
+                    <a:stretch>
+                      <a:fillRect/>
+                    </a:stretch>
+                  </pic:blipFill>
+                  <pic:spPr>
+                    <a:xfrm>
+                      <a:off x="0" y="0"/>
+                      <a:ext cx="2195315" cy="1378812"/>
+                    </a:xfrm>
+                    <a:prstGeom prst="rect">
+                      <a:avLst/>
+                    </a:prstGeom>
+                  </pic:spPr>
+                </pic:pic>
+              </a:graphicData>
+            </a:graphic>
+          </wp:inline>
+        </w:drawing>
+      </w:r>
+    </w:p>
+    <w:p>
+      <w:r>
+        <w:t xml:space="preserve">Es necesario realizar una petición http, ósea que debemos importarlo en el </w:t>
+      </w:r>
+      <w:proofErr w:type="spellStart"/>
+      <w:proofErr w:type="gramStart"/>
+      <w:r>
+        <w:t>app.module</w:t>
+      </w:r>
+      <w:proofErr w:type="spellEnd"/>
+      <w:proofErr w:type="gramEnd"/>
+      <w:r>
+        <w:t>.</w:t>
+      </w:r>
+    </w:p>
+    <w:p>
+      <w:r>
+        <w:rPr>
+          <w:noProof/>
+        </w:rPr>
+        <w:drawing>
+          <wp:inline distT="0" distB="0" distL="0" distR="0" wp14:anchorId="278566BA" wp14:editId="4E33671C">
+            <wp:extent cx="4198620" cy="247835"/>
+            <wp:effectExtent l="0" t="0" r="0" b="0"/>
+            <wp:docPr id="31" name="Picture 31"/>
+            <wp:cNvGraphicFramePr>
+              <a:graphicFrameLocks xmlns:a="http://schemas.openxmlformats.org/drawingml/2006/main" noChangeAspect="1"/>
+            </wp:cNvGraphicFramePr>
+            <a:graphic xmlns:a="http://schemas.openxmlformats.org/drawingml/2006/main">
+              <a:graphicData uri="http://schemas.openxmlformats.org/drawingml/2006/picture">
+                <pic:pic xmlns:pic="http://schemas.openxmlformats.org/drawingml/2006/picture">
+                  <pic:nvPicPr>
+                    <pic:cNvPr id="1" name=""/>
+                    <pic:cNvPicPr/>
+                  </pic:nvPicPr>
+                  <pic:blipFill>
+                    <a:blip r:embed="rId30"/>
+                    <a:stretch>
+                      <a:fillRect/>
+                    </a:stretch>
+                  </pic:blipFill>
+                  <pic:spPr>
+                    <a:xfrm>
+                      <a:off x="0" y="0"/>
+                      <a:ext cx="4304717" cy="254098"/>
+                    </a:xfrm>
+                    <a:prstGeom prst="rect">
+                      <a:avLst/>
+                    </a:prstGeom>
+                  </pic:spPr>
+                </pic:pic>
+              </a:graphicData>
+            </a:graphic>
+          </wp:inline>
+        </w:drawing>
+      </w:r>
+    </w:p>
+    <w:p>
+      <w:r>
+        <w:rPr>
+          <w:noProof/>
+        </w:rPr>
+        <w:drawing>
+          <wp:inline distT="0" distB="0" distL="0" distR="0" wp14:anchorId="4FC7B45C" wp14:editId="05C53984">
+            <wp:extent cx="1379220" cy="956444"/>
+            <wp:effectExtent l="0" t="0" r="0" b="0"/>
+            <wp:docPr id="33" name="Picture 33"/>
+            <wp:cNvGraphicFramePr>
+              <a:graphicFrameLocks xmlns:a="http://schemas.openxmlformats.org/drawingml/2006/main" noChangeAspect="1"/>
+            </wp:cNvGraphicFramePr>
+            <a:graphic xmlns:a="http://schemas.openxmlformats.org/drawingml/2006/main">
+              <a:graphicData uri="http://schemas.openxmlformats.org/drawingml/2006/picture">
+                <pic:pic xmlns:pic="http://schemas.openxmlformats.org/drawingml/2006/picture">
+                  <pic:nvPicPr>
+                    <pic:cNvPr id="1" name=""/>
+                    <pic:cNvPicPr/>
+                  </pic:nvPicPr>
+                  <pic:blipFill>
+                    <a:blip r:embed="rId31"/>
+                    <a:stretch>
+                      <a:fillRect/>
+                    </a:stretch>
+                  </pic:blipFill>
+                  <pic:spPr>
+                    <a:xfrm>
+                      <a:off x="0" y="0"/>
+                      <a:ext cx="1395015" cy="967398"/>
+                    </a:xfrm>
+                    <a:prstGeom prst="rect">
+                      <a:avLst/>
+                    </a:prstGeom>
+                  </pic:spPr>
+                </pic:pic>
+              </a:graphicData>
+            </a:graphic>
+          </wp:inline>
+        </w:drawing>
+      </w:r>
+    </w:p>
+    <w:p>
+      <w:r>
+        <w:t xml:space="preserve">*Importante que sea de esta ruta y este </w:t>
+      </w:r>
+      <w:proofErr w:type="spellStart"/>
+      <w:r>
+        <w:t>modulo</w:t>
+      </w:r>
+      <w:proofErr w:type="spellEnd"/>
+      <w:r>
+        <w:t xml:space="preserve">, recordando que los módulos van en los </w:t>
+      </w:r>
+      <w:proofErr w:type="spellStart"/>
+      <w:r>
+        <w:t>imports</w:t>
+      </w:r>
+      <w:proofErr w:type="spellEnd"/>
+      <w:r>
+        <w:t>.</w:t>
+      </w:r>
+    </w:p>
+    <w:p>
+      <w:pPr>
+        <w:rPr>
+          <w:b/>
+          <w:color w:val="FF0000"/>
+        </w:rPr>
+      </w:pPr>
+      <w:r>
+        <w:rPr>
+          <w:b/>
+          <w:color w:val="FF0000"/>
+        </w:rPr>
+        <w:t>¡IMPORTANTE!</w:t>
+      </w:r>
+    </w:p>
+    <w:p>
+      <w:pPr>
+        <w:rPr>
+          <w:b/>
+          <w:color w:val="FF0000"/>
+        </w:rPr>
+      </w:pPr>
+      <w:r>
+        <w:rPr>
+          <w:b/>
+          <w:color w:val="FF0000"/>
+        </w:rPr>
+        <w:t xml:space="preserve">En el </w:t>
+      </w:r>
+      <w:proofErr w:type="spellStart"/>
+      <w:proofErr w:type="gramStart"/>
+      <w:r>
+        <w:rPr>
+          <w:b/>
+          <w:color w:val="FF0000"/>
+        </w:rPr>
+        <w:t>app.module</w:t>
+      </w:r>
+      <w:proofErr w:type="spellEnd"/>
+      <w:proofErr w:type="gramEnd"/>
+      <w:r>
+        <w:rPr>
+          <w:b/>
+          <w:color w:val="FF0000"/>
+        </w:rPr>
+        <w:t xml:space="preserve"> se importa el </w:t>
+      </w:r>
+      <w:proofErr w:type="spellStart"/>
+      <w:r>
+        <w:rPr>
+          <w:b/>
+          <w:color w:val="FF0000"/>
+        </w:rPr>
+        <w:t>HttpClientModule</w:t>
+      </w:r>
+      <w:proofErr w:type="spellEnd"/>
+      <w:r>
+        <w:rPr>
+          <w:b/>
+          <w:color w:val="FF0000"/>
+        </w:rPr>
+        <w:t xml:space="preserve">, </w:t>
+      </w:r>
+      <w:r>
+        <w:rPr>
+          <w:b/>
+          <w:color w:val="FF0000"/>
+        </w:rPr>
+        <w:br/>
+        <w:t xml:space="preserve">y en el servicio se importa el </w:t>
+      </w:r>
+      <w:proofErr w:type="spellStart"/>
+      <w:r>
+        <w:rPr>
+          <w:b/>
+          <w:color w:val="FF0000"/>
+        </w:rPr>
+        <w:t>HttpClient</w:t>
+      </w:r>
+      <w:proofErr w:type="spellEnd"/>
+      <w:r>
+        <w:rPr>
+          <w:b/>
+          <w:color w:val="FF0000"/>
+        </w:rPr>
+        <w:br/>
+        <w:t>ambos desde @angular/</w:t>
+      </w:r>
+      <w:proofErr w:type="spellStart"/>
+      <w:r>
+        <w:rPr>
+          <w:b/>
+          <w:color w:val="FF0000"/>
+        </w:rPr>
+        <w:t>common</w:t>
+      </w:r>
+      <w:proofErr w:type="spellEnd"/>
+      <w:r>
+        <w:rPr>
+          <w:b/>
+          <w:color w:val="FF0000"/>
+        </w:rPr>
+        <w:t>/http</w:t>
+      </w:r>
+    </w:p>
+    <w:p>
+      <w:r>
+        <w:t xml:space="preserve">Luego dentro del servicio data en el constructor importar el </w:t>
+      </w:r>
+      <w:proofErr w:type="spellStart"/>
+      <w:r>
+        <w:t>HttpClient</w:t>
+      </w:r>
+      <w:proofErr w:type="spellEnd"/>
+    </w:p>
+    <w:p>
+      <w:r>
+        <w:rPr>
+          <w:noProof/>
+        </w:rPr>
+        <w:drawing>
+          <wp:inline distT="0" distB="0" distL="0" distR="0" wp14:anchorId="4FBECC2E" wp14:editId="0FDDC122">
+            <wp:extent cx="3870960" cy="265654"/>
+            <wp:effectExtent l="0" t="0" r="0" b="1270"/>
+            <wp:docPr id="35" name="Picture 35"/>
+            <wp:cNvGraphicFramePr>
+              <a:graphicFrameLocks xmlns:a="http://schemas.openxmlformats.org/drawingml/2006/main" noChangeAspect="1"/>
+            </wp:cNvGraphicFramePr>
+            <a:graphic xmlns:a="http://schemas.openxmlformats.org/drawingml/2006/main">
+              <a:graphicData uri="http://schemas.openxmlformats.org/drawingml/2006/picture">
+                <pic:pic xmlns:pic="http://schemas.openxmlformats.org/drawingml/2006/picture">
+                  <pic:nvPicPr>
+                    <pic:cNvPr id="1" name=""/>
+                    <pic:cNvPicPr/>
+                  </pic:nvPicPr>
+                  <pic:blipFill>
+                    <a:blip r:embed="rId32"/>
+                    <a:stretch>
+                      <a:fillRect/>
+                    </a:stretch>
+                  </pic:blipFill>
+                  <pic:spPr>
+                    <a:xfrm>
+                      <a:off x="0" y="0"/>
+                      <a:ext cx="4019860" cy="275873"/>
+                    </a:xfrm>
+                    <a:prstGeom prst="rect">
+                      <a:avLst/>
+                    </a:prstGeom>
+                  </pic:spPr>
+                </pic:pic>
+              </a:graphicData>
+            </a:graphic>
+          </wp:inline>
+        </w:drawing>
+      </w:r>
+    </w:p>
+    <w:p/>
+    <w:p>
+      <w:r>
+        <w:lastRenderedPageBreak/>
+        <w:t xml:space="preserve">Ya podemos crear la función del servicio que pedirá la </w:t>
+      </w:r>
+      <w:r>
+        <w:t>información</w:t>
+      </w:r>
+      <w:r>
+        <w:t xml:space="preserve"> para luego llamarla</w:t>
+      </w:r>
+    </w:p>
+    <w:p>
+      <w:r>
+        <w:rPr>
+          <w:noProof/>
+        </w:rPr>
+        <w:drawing>
+          <wp:inline distT="0" distB="0" distL="0" distR="0" wp14:anchorId="1224F0F1" wp14:editId="161813C3">
+            <wp:extent cx="3977640" cy="433859"/>
+            <wp:effectExtent l="0" t="0" r="3810" b="4445"/>
+            <wp:docPr id="36" name="Picture 36"/>
+            <wp:cNvGraphicFramePr>
+              <a:graphicFrameLocks xmlns:a="http://schemas.openxmlformats.org/drawingml/2006/main" noChangeAspect="1"/>
+            </wp:cNvGraphicFramePr>
+            <a:graphic xmlns:a="http://schemas.openxmlformats.org/drawingml/2006/main">
+              <a:graphicData uri="http://schemas.openxmlformats.org/drawingml/2006/picture">
+                <pic:pic xmlns:pic="http://schemas.openxmlformats.org/drawingml/2006/picture">
+                  <pic:nvPicPr>
+                    <pic:cNvPr id="1" name=""/>
+                    <pic:cNvPicPr/>
+                  </pic:nvPicPr>
+                  <pic:blipFill>
+                    <a:blip r:embed="rId33"/>
+                    <a:stretch>
+                      <a:fillRect/>
+                    </a:stretch>
+                  </pic:blipFill>
+                  <pic:spPr>
+                    <a:xfrm>
+                      <a:off x="0" y="0"/>
+                      <a:ext cx="4023962" cy="438912"/>
+                    </a:xfrm>
+                    <a:prstGeom prst="rect">
+                      <a:avLst/>
+                    </a:prstGeom>
+                  </pic:spPr>
+                </pic:pic>
+              </a:graphicData>
+            </a:graphic>
+          </wp:inline>
+        </w:drawing>
+      </w:r>
+    </w:p>
+    <w:p/>
+    <w:p>
+      <w:bookmarkStart w:id="0" w:name="_GoBack"/>
+      <w:bookmarkEnd w:id="0"/>
+    </w:p>
+    <w:p/>
+    <w:p/>
+    <w:p/>
+    <w:p/>
     <w:sectPr>
       <w:pgSz w:w="12240" w:h="15840"/>
       <w:pgMar w:top="1417" w:right="1701" w:bottom="1417" w:left="1701" w:header="708" w:footer="708" w:gutter="0"/>

</xml_diff>